<commit_message>
STP, fixed some errors in events enrollment/ editing events/workshops/sponsors/ deleting speakers
</commit_message>
<xml_diff>
--- a/Documents_Iteration2/Taskboard_Iteration2_HIH-CU.docx
+++ b/Documents_Iteration2/Taskboard_Iteration2_HIH-CU.docx
@@ -1211,302 +1211,307 @@
               <w:t xml:space="preserve">Task: </w:t>
             </w:r>
             <w:r>
-              <w:t>Operations of tasks</w:t>
-            </w:r>
-          </w:p>
-          <w:p>
-            <w:r>
-              <w:t xml:space="preserve">Person: </w:t>
-            </w:r>
-            <w:r>
-              <w:t>Ahmed Soliman</w:t>
-            </w:r>
-          </w:p>
-          <w:p>
-            <w:r>
-              <w:t xml:space="preserve">EH: </w:t>
-            </w:r>
-            <w:r>
-              <w:t>2.5</w:t>
-            </w:r>
-          </w:p>
-          <w:p>
-            <w:r>
-              <w:t>SH: 2</w:t>
-            </w:r>
-            <w:r>
-              <w:t>.5</w:t>
-            </w:r>
-          </w:p>
-          <w:p>
-            <w:r>
-              <w:t>TH: 0</w:t>
-            </w:r>
-          </w:p>
-          <w:p/>
-          <w:p/>
-          <w:p/>
-          <w:p>
-            <w:r>
-              <w:lastRenderedPageBreak/>
-              <w:t>Task: Complete Home Page</w:t>
-            </w:r>
-          </w:p>
-          <w:p>
-            <w:r>
-              <w:t>Person: Ehab Rabie</w:t>
-            </w:r>
-          </w:p>
-          <w:p>
-            <w:r>
-              <w:t>EH: 1</w:t>
-            </w:r>
-          </w:p>
-          <w:p>
-            <w:r>
-              <w:t>SH: 1</w:t>
-            </w:r>
-          </w:p>
-          <w:p>
-            <w:r>
-              <w:t>TH: 0</w:t>
-            </w:r>
-          </w:p>
-          <w:p/>
-          <w:p/>
-          <w:p>
-            <w:r>
-              <w:t>Task: Enrollment in Events and workshops</w:t>
-            </w:r>
-          </w:p>
-          <w:p>
-            <w:r>
-              <w:t>Person: Ehab Rabie</w:t>
-            </w:r>
-          </w:p>
-          <w:p>
-            <w:r>
-              <w:t>EH: 1</w:t>
-            </w:r>
-          </w:p>
-          <w:p>
-            <w:r>
-              <w:t>SH: 1.5</w:t>
-            </w:r>
-          </w:p>
-          <w:p>
-            <w:r>
-              <w:t>TH: 0</w:t>
-            </w:r>
-          </w:p>
-          <w:p/>
-          <w:p>
-            <w:r>
-              <w:t>Task: About Us page</w:t>
-            </w:r>
-          </w:p>
-          <w:p>
-            <w:r>
-              <w:t>Person: Samir Hosny</w:t>
-            </w:r>
-          </w:p>
-          <w:p>
-            <w:r>
-              <w:t>EH: 2</w:t>
-            </w:r>
-          </w:p>
-          <w:p>
-            <w:r>
-              <w:t>SH: 2</w:t>
-            </w:r>
-          </w:p>
-          <w:p>
-            <w:r>
-              <w:t>TH: 0</w:t>
-            </w:r>
-          </w:p>
-          <w:p/>
-          <w:p/>
-          <w:p/>
-          <w:p>
-            <w:r>
-              <w:t>Task: Design of Adding Sponsors to Events and Workshops</w:t>
-            </w:r>
-          </w:p>
-          <w:p>
-            <w:r>
-              <w:t>Person: Omar Touny</w:t>
-            </w:r>
-          </w:p>
-          <w:p>
-            <w:r>
-              <w:t>EH: 2</w:t>
-            </w:r>
-          </w:p>
-          <w:p>
-            <w:r>
-              <w:t>SH: 2</w:t>
-            </w:r>
-          </w:p>
-          <w:p>
-            <w:r>
-              <w:t>TH: 0</w:t>
-            </w:r>
-          </w:p>
-          <w:p/>
-          <w:p/>
-          <w:p/>
-          <w:p/>
-          <w:p/>
-          <w:p>
-            <w:r>
-              <w:t>Task: Members List Page</w:t>
-            </w:r>
-          </w:p>
-          <w:p>
-            <w:r>
-              <w:t>Person: Samir Hosny</w:t>
-            </w:r>
-          </w:p>
-          <w:p>
-            <w:r>
-              <w:t>EH: 1</w:t>
-            </w:r>
-          </w:p>
-          <w:p>
-            <w:r>
-              <w:t>SH: 1</w:t>
-            </w:r>
-          </w:p>
-          <w:p>
-            <w:r>
-              <w:t>TH: 0</w:t>
-            </w:r>
-          </w:p>
-          <w:p/>
-          <w:p>
-            <w:r>
-              <w:t xml:space="preserve">Task: </w:t>
-            </w:r>
-            <w:r>
-              <w:t>Fixing Errors in Sponsor and Speakers files</w:t>
-            </w:r>
-          </w:p>
-          <w:p>
-            <w:r>
-              <w:t xml:space="preserve">Person: </w:t>
-            </w:r>
-            <w:r>
-              <w:t>Omar Touny</w:t>
-            </w:r>
-          </w:p>
-          <w:p>
-            <w:r>
-              <w:t xml:space="preserve">EH: </w:t>
-            </w:r>
-            <w:r>
-              <w:t>1</w:t>
-            </w:r>
-          </w:p>
-          <w:p>
-            <w:r>
-              <w:t xml:space="preserve">SH: </w:t>
-            </w:r>
-            <w:r>
-              <w:t>1</w:t>
-            </w:r>
-          </w:p>
-          <w:p>
-            <w:r>
-              <w:t>TH: 0</w:t>
-            </w:r>
-          </w:p>
-          <w:p/>
-          <w:p>
-            <w:r>
-              <w:t xml:space="preserve">Task: </w:t>
-            </w:r>
-            <w:r>
-              <w:t>Adding Database insertion Script</w:t>
-            </w:r>
-          </w:p>
-          <w:p>
-            <w:r>
-              <w:t xml:space="preserve">Person: </w:t>
-            </w:r>
-            <w:r>
-              <w:t>Omar Touny</w:t>
-            </w:r>
-          </w:p>
-          <w:p>
-            <w:r>
-              <w:t xml:space="preserve">EH: </w:t>
-            </w:r>
-            <w:r>
-              <w:t>1.5</w:t>
-            </w:r>
-          </w:p>
-          <w:p>
-            <w:r>
-              <w:t xml:space="preserve">SH: </w:t>
-            </w:r>
-            <w:r>
-              <w:t>1.5</w:t>
-            </w:r>
-          </w:p>
-          <w:p>
-            <w:r>
-              <w:t>TH: 0</w:t>
-            </w:r>
-          </w:p>
-          <w:p/>
-          <w:p>
-            <w:r>
-              <w:t xml:space="preserve">Task: Forgetting Username or Password </w:t>
-            </w:r>
-          </w:p>
-          <w:p>
-            <w:r>
-              <w:t xml:space="preserve">Person: Ehab Rabie </w:t>
-            </w:r>
-          </w:p>
-          <w:p>
-            <w:r>
-              <w:t>EH: 2</w:t>
-            </w:r>
-          </w:p>
-          <w:p>
-            <w:r>
-              <w:t>SH: 2</w:t>
-            </w:r>
-          </w:p>
-          <w:p>
-            <w:r>
-              <w:t>TH:0</w:t>
-            </w:r>
-          </w:p>
-          <w:p/>
-          <w:p>
-            <w:r>
-              <w:t>Task: System Testing</w:t>
-            </w:r>
-          </w:p>
-          <w:p>
-            <w:r>
-              <w:t>Person: Ahmed Soliman</w:t>
-            </w:r>
-          </w:p>
-          <w:p>
-            <w:r>
-              <w:t>EH: 4</w:t>
-            </w:r>
-          </w:p>
-          <w:p>
-            <w:r>
-              <w:t>SH: 4</w:t>
+              <w:t xml:space="preserve">Add, View, answer and seen </w:t>
+            </w:r>
+            <w:r>
+              <w:t>T</w:t>
             </w:r>
             <w:bookmarkStart w:id="0" w:name="_GoBack"/>
             <w:bookmarkEnd w:id="0"/>
+            <w:r>
+              <w:t>asks</w:t>
+            </w:r>
+          </w:p>
+          <w:p>
+            <w:r>
+              <w:t xml:space="preserve">Person: </w:t>
+            </w:r>
+            <w:r>
+              <w:t>Ahmed Soliman</w:t>
+            </w:r>
+          </w:p>
+          <w:p>
+            <w:r>
+              <w:t xml:space="preserve">EH: </w:t>
+            </w:r>
+            <w:r>
+              <w:t>2.5</w:t>
+            </w:r>
+          </w:p>
+          <w:p>
+            <w:r>
+              <w:t>SH: 2</w:t>
+            </w:r>
+            <w:r>
+              <w:t>.5</w:t>
+            </w:r>
+          </w:p>
+          <w:p>
+            <w:r>
+              <w:t>TH: 0</w:t>
+            </w:r>
+          </w:p>
+          <w:p/>
+          <w:p/>
+          <w:p/>
+          <w:p>
+            <w:r>
+              <w:t>Task: Complete Home Page</w:t>
+            </w:r>
+          </w:p>
+          <w:p>
+            <w:r>
+              <w:t>Person: Ehab Rabie</w:t>
+            </w:r>
+          </w:p>
+          <w:p>
+            <w:r>
+              <w:t>EH: 1</w:t>
+            </w:r>
+          </w:p>
+          <w:p>
+            <w:r>
+              <w:t>SH: 1</w:t>
+            </w:r>
+          </w:p>
+          <w:p>
+            <w:r>
+              <w:t>TH: 0</w:t>
+            </w:r>
+          </w:p>
+          <w:p/>
+          <w:p/>
+          <w:p>
+            <w:r>
+              <w:t>Task: Enrollment in Events and workshops</w:t>
+            </w:r>
+          </w:p>
+          <w:p>
+            <w:r>
+              <w:t>Person: Ehab Rabie</w:t>
+            </w:r>
+          </w:p>
+          <w:p>
+            <w:r>
+              <w:t>EH: 1</w:t>
+            </w:r>
+          </w:p>
+          <w:p>
+            <w:r>
+              <w:t>SH: 1.5</w:t>
+            </w:r>
+          </w:p>
+          <w:p>
+            <w:r>
+              <w:t>TH: 0</w:t>
+            </w:r>
+          </w:p>
+          <w:p/>
+          <w:p>
+            <w:r>
+              <w:t>Task: About Us page</w:t>
+            </w:r>
+          </w:p>
+          <w:p>
+            <w:r>
+              <w:t>Person: Samir Hosny</w:t>
+            </w:r>
+          </w:p>
+          <w:p>
+            <w:r>
+              <w:t>EH: 2</w:t>
+            </w:r>
+          </w:p>
+          <w:p>
+            <w:r>
+              <w:t>SH: 2</w:t>
+            </w:r>
+          </w:p>
+          <w:p>
+            <w:r>
+              <w:t>TH: 0</w:t>
+            </w:r>
+          </w:p>
+          <w:p/>
+          <w:p/>
+          <w:p/>
+          <w:p>
+            <w:r>
+              <w:t>Task: Design of Adding Sponsors to Events and Workshops</w:t>
+            </w:r>
+          </w:p>
+          <w:p>
+            <w:r>
+              <w:t>Person: Omar Touny</w:t>
+            </w:r>
+          </w:p>
+          <w:p>
+            <w:r>
+              <w:t>EH: 2</w:t>
+            </w:r>
+          </w:p>
+          <w:p>
+            <w:r>
+              <w:t>SH: 2</w:t>
+            </w:r>
+          </w:p>
+          <w:p>
+            <w:r>
+              <w:t>TH: 0</w:t>
+            </w:r>
+          </w:p>
+          <w:p/>
+          <w:p/>
+          <w:p/>
+          <w:p/>
+          <w:p/>
+          <w:p>
+            <w:r>
+              <w:t>Task: Members List Page</w:t>
+            </w:r>
+          </w:p>
+          <w:p>
+            <w:r>
+              <w:t>Person: Samir Hosny</w:t>
+            </w:r>
+          </w:p>
+          <w:p>
+            <w:r>
+              <w:t>EH: 1</w:t>
+            </w:r>
+          </w:p>
+          <w:p>
+            <w:r>
+              <w:t>SH: 1</w:t>
+            </w:r>
+          </w:p>
+          <w:p>
+            <w:r>
+              <w:t>TH: 0</w:t>
+            </w:r>
+          </w:p>
+          <w:p/>
+          <w:p>
+            <w:r>
+              <w:t xml:space="preserve">Task: </w:t>
+            </w:r>
+            <w:r>
+              <w:t>Fixing Errors in Sponsor and Speakers files</w:t>
+            </w:r>
+          </w:p>
+          <w:p>
+            <w:r>
+              <w:t xml:space="preserve">Person: </w:t>
+            </w:r>
+            <w:r>
+              <w:t>Omar Touny</w:t>
+            </w:r>
+          </w:p>
+          <w:p>
+            <w:r>
+              <w:t xml:space="preserve">EH: </w:t>
+            </w:r>
+            <w:r>
+              <w:t>1</w:t>
+            </w:r>
+          </w:p>
+          <w:p>
+            <w:r>
+              <w:t xml:space="preserve">SH: </w:t>
+            </w:r>
+            <w:r>
+              <w:t>1</w:t>
+            </w:r>
+          </w:p>
+          <w:p>
+            <w:r>
+              <w:t>TH: 0</w:t>
+            </w:r>
+          </w:p>
+          <w:p/>
+          <w:p>
+            <w:r>
+              <w:t xml:space="preserve">Task: </w:t>
+            </w:r>
+            <w:r>
+              <w:t>Adding Database insertion Script</w:t>
+            </w:r>
+          </w:p>
+          <w:p>
+            <w:r>
+              <w:t xml:space="preserve">Person: </w:t>
+            </w:r>
+            <w:r>
+              <w:t>Omar Touny</w:t>
+            </w:r>
+          </w:p>
+          <w:p>
+            <w:r>
+              <w:t xml:space="preserve">EH: </w:t>
+            </w:r>
+            <w:r>
+              <w:t>1.5</w:t>
+            </w:r>
+          </w:p>
+          <w:p>
+            <w:r>
+              <w:t xml:space="preserve">SH: </w:t>
+            </w:r>
+            <w:r>
+              <w:t>1.5</w:t>
+            </w:r>
+          </w:p>
+          <w:p>
+            <w:r>
+              <w:t>TH: 0</w:t>
+            </w:r>
+          </w:p>
+          <w:p/>
+          <w:p>
+            <w:r>
+              <w:t xml:space="preserve">Task: Forgetting Username or Password </w:t>
+            </w:r>
+          </w:p>
+          <w:p>
+            <w:r>
+              <w:t xml:space="preserve">Person: Ehab Rabie </w:t>
+            </w:r>
+          </w:p>
+          <w:p>
+            <w:r>
+              <w:t>EH: 2</w:t>
+            </w:r>
+          </w:p>
+          <w:p>
+            <w:r>
+              <w:t>SH: 2</w:t>
+            </w:r>
+          </w:p>
+          <w:p>
+            <w:r>
+              <w:t>TH:0</w:t>
+            </w:r>
+          </w:p>
+          <w:p/>
+          <w:p>
+            <w:r>
+              <w:t>Task: System Testing</w:t>
+            </w:r>
+          </w:p>
+          <w:p>
+            <w:r>
+              <w:t>Person: Ahmed Soliman</w:t>
+            </w:r>
+          </w:p>
+          <w:p>
+            <w:r>
+              <w:t>EH: 4</w:t>
+            </w:r>
+          </w:p>
+          <w:p>
+            <w:r>
+              <w:t>SH: 4</w:t>
+            </w:r>
           </w:p>
           <w:p>
             <w:r>

</xml_diff>